<commit_message>
Organised Files in Folder
</commit_message>
<xml_diff>
--- a/PROJECT REPORT 1 - 4.docx
+++ b/PROJECT REPORT 1 - 4.docx
@@ -102,6 +102,7 @@
           </w:tcPr>
           <w:p>
             <w:pPr>
+              <w:jc w:val="both"/>
               <w:rPr>
                 <w:rFonts w:ascii="Times New Roman" w:hAnsi="Times New Roman" w:cs="Times New Roman"/>
               </w:rPr>
@@ -120,6 +121,7 @@
           </w:tcPr>
           <w:p>
             <w:pPr>
+              <w:jc w:val="center"/>
               <w:rPr>
                 <w:rFonts w:ascii="Times New Roman" w:hAnsi="Times New Roman" w:cs="Times New Roman"/>
               </w:rPr>
@@ -140,6 +142,7 @@
           </w:tcPr>
           <w:p>
             <w:pPr>
+              <w:jc w:val="both"/>
               <w:rPr>
                 <w:rFonts w:ascii="Times New Roman" w:hAnsi="Times New Roman" w:cs="Times New Roman"/>
               </w:rPr>
@@ -158,6 +161,7 @@
           </w:tcPr>
           <w:p>
             <w:pPr>
+              <w:jc w:val="center"/>
               <w:rPr>
                 <w:rFonts w:ascii="Times New Roman" w:hAnsi="Times New Roman" w:cs="Times New Roman"/>
               </w:rPr>
@@ -178,6 +182,7 @@
           </w:tcPr>
           <w:p>
             <w:pPr>
+              <w:jc w:val="both"/>
               <w:rPr>
                 <w:rFonts w:ascii="Times New Roman" w:hAnsi="Times New Roman" w:cs="Times New Roman"/>
               </w:rPr>
@@ -196,6 +201,7 @@
           </w:tcPr>
           <w:p>
             <w:pPr>
+              <w:jc w:val="center"/>
               <w:rPr>
                 <w:rFonts w:ascii="Times New Roman" w:hAnsi="Times New Roman" w:cs="Times New Roman"/>
               </w:rPr>
@@ -216,6 +222,7 @@
           </w:tcPr>
           <w:p>
             <w:pPr>
+              <w:jc w:val="both"/>
               <w:rPr>
                 <w:rFonts w:ascii="Times New Roman" w:hAnsi="Times New Roman" w:cs="Times New Roman"/>
               </w:rPr>
@@ -234,6 +241,7 @@
           </w:tcPr>
           <w:p>
             <w:pPr>
+              <w:jc w:val="center"/>
               <w:rPr>
                 <w:rFonts w:ascii="Times New Roman" w:hAnsi="Times New Roman" w:cs="Times New Roman"/>
               </w:rPr>
@@ -603,7 +611,7 @@
           <w:sz w:val="24"/>
           <w:szCs w:val="24"/>
         </w:rPr>
-        <w:t>I would like to express our thanks to the people who have helped us most throughout our project. We</w:t>
+        <w:t>I would like to express our thanks to the people who have helped us most throughout our project. We are grateful to our</w:t>
       </w:r>
       <w:r>
         <w:rPr>
@@ -611,7 +619,7 @@
           <w:sz w:val="24"/>
           <w:szCs w:val="24"/>
         </w:rPr>
-        <w:t xml:space="preserve"> </w:t>
+        <w:t xml:space="preserve"> project guide Dr. Kalyani Patel</w:t>
       </w:r>
       <w:r>
         <w:rPr>
@@ -619,7 +627,7 @@
           <w:sz w:val="24"/>
           <w:szCs w:val="24"/>
         </w:rPr>
-        <w:t>are grateful to our internal guide VIJAYBHAI SUVAGIYA sir for nonstop support for the project. A</w:t>
+        <w:t xml:space="preserve"> for nonstop support for the project. A special thanks of our goes to the </w:t>
       </w:r>
       <w:r>
         <w:rPr>
@@ -627,7 +635,7 @@
           <w:sz w:val="24"/>
           <w:szCs w:val="24"/>
         </w:rPr>
-        <w:t xml:space="preserve"> </w:t>
+        <w:t xml:space="preserve">TechCrave Solution Pvt Ltd </w:t>
       </w:r>
       <w:r>
         <w:rPr>
@@ -635,71 +643,7 @@
           <w:sz w:val="24"/>
           <w:szCs w:val="24"/>
         </w:rPr>
-        <w:t xml:space="preserve">special thanks of our goes to the SKY TOUR &amp; TRAVEL who helped us by providing </w:t>
-      </w:r>
-      <w:r>
-        <w:rPr>
-          <w:rFonts w:ascii="Times New Roman" w:hAnsi="Times New Roman" w:cs="Times New Roman"/>
-          <w:sz w:val="24"/>
-          <w:szCs w:val="24"/>
-        </w:rPr>
-        <w:t xml:space="preserve"> </w:t>
-      </w:r>
-      <w:r>
-        <w:rPr>
-          <w:rFonts w:ascii="Times New Roman" w:hAnsi="Times New Roman" w:cs="Times New Roman"/>
-          <w:sz w:val="24"/>
-          <w:szCs w:val="24"/>
-        </w:rPr>
-        <w:t>the</w:t>
-      </w:r>
-      <w:r>
-        <w:rPr>
-          <w:rFonts w:ascii="Times New Roman" w:hAnsi="Times New Roman" w:cs="Times New Roman"/>
-          <w:sz w:val="24"/>
-          <w:szCs w:val="24"/>
-        </w:rPr>
-        <w:t>ir</w:t>
-      </w:r>
-      <w:r>
-        <w:rPr>
-          <w:rFonts w:ascii="Times New Roman" w:hAnsi="Times New Roman" w:cs="Times New Roman"/>
-          <w:sz w:val="24"/>
-          <w:szCs w:val="24"/>
-        </w:rPr>
-        <w:t xml:space="preserve"> support to us.</w:t>
-      </w:r>
-      <w:r>
-        <w:rPr>
-          <w:rFonts w:ascii="Times New Roman" w:hAnsi="Times New Roman" w:cs="Times New Roman"/>
-          <w:sz w:val="24"/>
-          <w:szCs w:val="24"/>
-        </w:rPr>
-        <w:t xml:space="preserve"> </w:t>
-      </w:r>
-      <w:r>
-        <w:rPr>
-          <w:rFonts w:ascii="Times New Roman" w:hAnsi="Times New Roman" w:cs="Times New Roman"/>
-          <w:sz w:val="24"/>
-          <w:szCs w:val="24"/>
-        </w:rPr>
-        <w:t>Their continuous help &amp; support made the project much easy. We also express our sincere thanks to all our</w:t>
-      </w:r>
-      <w:r>
-        <w:rPr>
-          <w:rFonts w:ascii="Times New Roman" w:hAnsi="Times New Roman" w:cs="Times New Roman"/>
-          <w:sz w:val="24"/>
-          <w:szCs w:val="24"/>
-        </w:rPr>
-        <w:t xml:space="preserve"> </w:t>
-      </w:r>
-      <w:r>
-        <w:rPr>
-          <w:rFonts w:ascii="Times New Roman" w:hAnsi="Times New Roman" w:cs="Times New Roman"/>
-          <w:sz w:val="24"/>
-          <w:szCs w:val="24"/>
-        </w:rPr>
-        <w:t>friends &amp; beneficial who helped us throughout this project.</w:t>
+        <w:t>who helped us by providing  their support to us. Their continuous help &amp; support made the project much easy. We also express our sincere thanks to all our friends &amp; beneficial who helped us throughout this project.</w:t>
       </w:r>
     </w:p>
     <w:p>
@@ -1723,6 +1667,7 @@
           <w:p>
             <w:pPr>
               <w:pStyle w:val="ListParagraph"/>
+              <w:ind w:firstLine="131"/>
               <w:rPr>
                 <w:sz w:val="24"/>
                 <w:szCs w:val="24"/>
@@ -1733,7 +1678,21 @@
                 <w:sz w:val="24"/>
                 <w:szCs w:val="24"/>
               </w:rPr>
-              <w:t xml:space="preserve">         4.1.1 :- Use Case Diagram</w:t>
+              <w:t xml:space="preserve">       </w:t>
+            </w:r>
+            <w:r>
+              <w:rPr>
+                <w:sz w:val="24"/>
+                <w:szCs w:val="24"/>
+              </w:rPr>
+              <w:t xml:space="preserve"> </w:t>
+            </w:r>
+            <w:r>
+              <w:rPr>
+                <w:sz w:val="24"/>
+                <w:szCs w:val="24"/>
+              </w:rPr>
+              <w:t xml:space="preserve"> 4.1.1 :- Use Case Diagram</w:t>
             </w:r>
           </w:p>
         </w:tc>
@@ -1759,6 +1718,7 @@
           <w:p>
             <w:pPr>
               <w:pStyle w:val="ListParagraph"/>
+              <w:ind w:firstLine="131"/>
               <w:rPr>
                 <w:sz w:val="24"/>
                 <w:szCs w:val="24"/>
@@ -1795,6 +1755,7 @@
           <w:p>
             <w:pPr>
               <w:pStyle w:val="ListParagraph"/>
+              <w:ind w:firstLine="131"/>
               <w:rPr>
                 <w:sz w:val="24"/>
                 <w:szCs w:val="24"/>
@@ -1830,6 +1791,7 @@
           </w:tcPr>
           <w:p>
             <w:pPr>
+              <w:ind w:firstLine="131"/>
               <w:rPr>
                 <w:sz w:val="24"/>
                 <w:szCs w:val="24"/>
@@ -1840,7 +1802,7 @@
                 <w:sz w:val="24"/>
                 <w:szCs w:val="24"/>
               </w:rPr>
-              <w:t xml:space="preserve">                       4.1.4 :- Sequence Diagram  </w:t>
+              <w:t xml:space="preserve">                      4.1.4 :- Sequence Diagram  </w:t>
             </w:r>
           </w:p>
         </w:tc>
@@ -2062,6 +2024,7 @@
       </w:pPr>
       <w:r>
         <w:rPr>
+          <w:noProof/>
           <w:sz w:val="28"/>
           <w:szCs w:val="28"/>
         </w:rPr>
@@ -2142,14 +2105,7 @@
           <w:sz w:val="28"/>
           <w:szCs w:val="28"/>
         </w:rPr>
-        <w:t>1.1</w:t>
-      </w:r>
-      <w:r>
-        <w:rPr>
-          <w:sz w:val="28"/>
-          <w:szCs w:val="28"/>
-        </w:rPr>
-        <w:t>: Company Profile</w:t>
+        <w:t>1.1: Company Profile</w:t>
       </w:r>
     </w:p>
     <w:p>
@@ -2465,11 +2421,12 @@
       </w:pPr>
       <w:r>
         <w:rPr>
+          <w:noProof/>
           <w:sz w:val="24"/>
           <w:szCs w:val="24"/>
         </w:rPr>
         <w:drawing>
-          <wp:anchor distT="0" distB="0" distL="114300" distR="114300" simplePos="0" relativeHeight="251632640" behindDoc="1" locked="0" layoutInCell="1" allowOverlap="1" wp14:anchorId="54DC6619" wp14:editId="10C099AD">
+          <wp:anchor distT="0" distB="0" distL="114300" distR="114300" simplePos="0" relativeHeight="251632640" behindDoc="1" locked="0" layoutInCell="1" allowOverlap="1" wp14:anchorId="54DC6619" wp14:editId="5A4835C2">
             <wp:simplePos x="0" y="0"/>
             <wp:positionH relativeFrom="column">
               <wp:posOffset>3843655</wp:posOffset>
@@ -2995,35 +2952,7 @@
           <w:sz w:val="28"/>
           <w:szCs w:val="28"/>
         </w:rPr>
-        <w:t>1.3</w:t>
-      </w:r>
-      <w:r>
-        <w:rPr>
-          <w:sz w:val="28"/>
-          <w:szCs w:val="28"/>
-        </w:rPr>
-        <w:t xml:space="preserve"> </w:t>
-      </w:r>
-      <w:r>
-        <w:rPr>
-          <w:sz w:val="28"/>
-          <w:szCs w:val="28"/>
-        </w:rPr>
-        <w:t>:</w:t>
-      </w:r>
-      <w:r>
-        <w:rPr>
-          <w:sz w:val="28"/>
-          <w:szCs w:val="28"/>
-        </w:rPr>
-        <w:t xml:space="preserve"> </w:t>
-      </w:r>
-      <w:r>
-        <w:rPr>
-          <w:sz w:val="28"/>
-          <w:szCs w:val="28"/>
-        </w:rPr>
-        <w:t>Scope of the System</w:t>
+        <w:t>1.3 : Scope of the System</w:t>
       </w:r>
     </w:p>
     <w:p/>
@@ -3488,10 +3417,19 @@
       </w:pPr>
       <w:r>
         <w:rPr>
-          <w:sz w:val="24"/>
-          <w:szCs w:val="24"/>
-        </w:rPr>
-        <w:t>Loan Offers :-</w:t>
+          <w:b/>
+          <w:bCs/>
+          <w:sz w:val="24"/>
+          <w:szCs w:val="24"/>
+        </w:rPr>
+        <w:t>Loan Offers</w:t>
+      </w:r>
+      <w:r>
+        <w:rPr>
+          <w:sz w:val="24"/>
+          <w:szCs w:val="24"/>
+        </w:rPr>
+        <w:t xml:space="preserve"> :-</w:t>
       </w:r>
     </w:p>
     <w:p>
@@ -4704,6 +4642,7 @@
     <w:p>
       <w:r>
         <w:rPr>
+          <w:noProof/>
           <w:sz w:val="28"/>
           <w:szCs w:val="28"/>
         </w:rPr>
@@ -4776,6 +4715,9 @@
         </w:drawing>
       </w:r>
       <w:r>
+        <w:rPr>
+          <w:noProof/>
+        </w:rPr>
         <w:drawing>
           <wp:anchor distT="0" distB="0" distL="114300" distR="114300" simplePos="0" relativeHeight="251648000" behindDoc="1" locked="0" layoutInCell="1" allowOverlap="1" wp14:anchorId="36C6A4AB" wp14:editId="47D44788">
             <wp:simplePos x="0" y="0"/>
@@ -4842,6 +4784,9 @@
         </w:drawing>
       </w:r>
       <w:r>
+        <w:rPr>
+          <w:noProof/>
+        </w:rPr>
         <w:drawing>
           <wp:anchor distT="0" distB="0" distL="114300" distR="114300" simplePos="0" relativeHeight="251667456" behindDoc="1" locked="0" layoutInCell="1" allowOverlap="1" wp14:anchorId="311AB9D3" wp14:editId="35C90366">
             <wp:simplePos x="0" y="0"/>
@@ -4908,6 +4853,9 @@
         </w:drawing>
       </w:r>
       <w:r>
+        <w:rPr>
+          <w:noProof/>
+        </w:rPr>
         <w:drawing>
           <wp:anchor distT="0" distB="0" distL="114300" distR="114300" simplePos="0" relativeHeight="251694080" behindDoc="1" locked="0" layoutInCell="1" allowOverlap="1" wp14:anchorId="611CAA6F" wp14:editId="7FD43F7D">
             <wp:simplePos x="0" y="0"/>
@@ -4979,6 +4927,9 @@
     <w:p/>
     <w:p>
       <w:r>
+        <w:rPr>
+          <w:noProof/>
+        </w:rPr>
         <w:drawing>
           <wp:anchor distT="0" distB="0" distL="114300" distR="114300" simplePos="0" relativeHeight="251660800" behindDoc="1" locked="0" layoutInCell="1" allowOverlap="1" wp14:anchorId="0B2066F3" wp14:editId="0C94AB34">
             <wp:simplePos x="0" y="0"/>
@@ -5058,6 +5009,9 @@
     <w:p/>
     <w:p>
       <w:r>
+        <w:rPr>
+          <w:noProof/>
+        </w:rPr>
         <w:drawing>
           <wp:anchor distT="0" distB="0" distL="114300" distR="114300" simplePos="0" relativeHeight="251696128" behindDoc="1" locked="0" layoutInCell="1" allowOverlap="1" wp14:anchorId="59E561B1" wp14:editId="3E78A90E">
             <wp:simplePos x="0" y="0"/>
@@ -5483,21 +5437,7 @@
           <w:sz w:val="28"/>
           <w:szCs w:val="28"/>
         </w:rPr>
-        <w:t xml:space="preserve">2.4 - </w:t>
-      </w:r>
-      <w:r>
-        <w:rPr>
-          <w:sz w:val="28"/>
-          <w:szCs w:val="28"/>
-        </w:rPr>
-        <w:t>Project Definition</w:t>
-      </w:r>
-      <w:r>
-        <w:rPr>
-          <w:sz w:val="28"/>
-          <w:szCs w:val="28"/>
-        </w:rPr>
-        <w:t xml:space="preserve"> :</w:t>
+        <w:t>2.4 - Project Definition :</w:t>
       </w:r>
     </w:p>
     <w:p/>
@@ -12301,6 +12241,7 @@
   <w:style w:type="character" w:default="1" w:styleId="DefaultParagraphFont">
     <w:name w:val="Default Paragraph Font"/>
     <w:uiPriority w:val="1"/>
+    <w:semiHidden/>
     <w:unhideWhenUsed/>
   </w:style>
   <w:style w:type="table" w:default="1" w:styleId="TableNormal">

</xml_diff>